<commit_message>
colors not yet working
</commit_message>
<xml_diff>
--- a/app/library/templates/report_template.docx
+++ b/app/library/templates/report_template.docx
@@ -294,14 +294,12 @@
         </w:rPr>
         <w:t xml:space="preserve"> {{ </w:t>
       </w:r>
-      <w:proofErr w:type="spellStart"/>
       <w:r>
         <w:rPr>
           <w:rFonts w:cs="Arial"/>
         </w:rPr>
         <w:t>load_combo</w:t>
       </w:r>
-      <w:proofErr w:type="spellEnd"/>
       <w:r>
         <w:rPr>
           <w:rFonts w:cs="Arial"/>
@@ -386,7 +384,7 @@
         <w:gridCol w:w="709"/>
         <w:gridCol w:w="709"/>
         <w:gridCol w:w="709"/>
-        <w:gridCol w:w="992"/>
+        <w:gridCol w:w="1551"/>
       </w:tblGrid>
       <w:tr>
         <w:trPr>
@@ -419,19 +417,8 @@
                 <w:sz w:val="16"/>
                 <w:szCs w:val="16"/>
               </w:rPr>
-              <w:t xml:space="preserve">Design </w:t>
-            </w:r>
-            <w:proofErr w:type="spellStart"/>
-            <w:r>
-              <w:rPr>
-                <w:rFonts w:asciiTheme="majorHAnsi" w:hAnsiTheme="majorHAnsi" w:cs="Calibri"/>
-                <w:bCs/>
-                <w:sz w:val="16"/>
-                <w:szCs w:val="16"/>
-              </w:rPr>
-              <w:t>Memb</w:t>
-            </w:r>
-            <w:proofErr w:type="spellEnd"/>
+              <w:t>Design Memb</w:t>
+            </w:r>
           </w:p>
         </w:tc>
         <w:tc>
@@ -661,27 +648,7 @@
                 <w:szCs w:val="16"/>
               </w:rPr>
               <w:br/>
-              <w:t>[</w:t>
-            </w:r>
-            <w:proofErr w:type="spellStart"/>
-            <w:r>
-              <w:rPr>
-                <w:rFonts w:asciiTheme="majorHAnsi" w:hAnsiTheme="majorHAnsi" w:cs="Calibri"/>
-                <w:bCs/>
-                <w:sz w:val="16"/>
-                <w:szCs w:val="16"/>
-              </w:rPr>
-              <w:t>kN</w:t>
-            </w:r>
-            <w:proofErr w:type="spellEnd"/>
-            <w:r>
-              <w:rPr>
-                <w:rFonts w:asciiTheme="majorHAnsi" w:hAnsiTheme="majorHAnsi" w:cs="Calibri"/>
-                <w:bCs/>
-                <w:sz w:val="16"/>
-                <w:szCs w:val="16"/>
-              </w:rPr>
-              <w:t>]</w:t>
+              <w:t>[kN]</w:t>
             </w:r>
           </w:p>
         </w:tc>
@@ -720,27 +687,7 @@
                 <w:szCs w:val="16"/>
               </w:rPr>
               <w:br/>
-              <w:t>[</w:t>
-            </w:r>
-            <w:proofErr w:type="spellStart"/>
-            <w:r>
-              <w:rPr>
-                <w:rFonts w:asciiTheme="majorHAnsi" w:hAnsiTheme="majorHAnsi" w:cs="Calibri"/>
-                <w:bCs/>
-                <w:sz w:val="16"/>
-                <w:szCs w:val="16"/>
-              </w:rPr>
-              <w:t>kN</w:t>
-            </w:r>
-            <w:proofErr w:type="spellEnd"/>
-            <w:r>
-              <w:rPr>
-                <w:rFonts w:asciiTheme="majorHAnsi" w:hAnsiTheme="majorHAnsi" w:cs="Calibri"/>
-                <w:bCs/>
-                <w:sz w:val="16"/>
-                <w:szCs w:val="16"/>
-              </w:rPr>
-              <w:t xml:space="preserve"> m]</w:t>
+              <w:t>[kN m]</w:t>
             </w:r>
           </w:p>
         </w:tc>
@@ -791,27 +738,7 @@
                 <w:sz w:val="16"/>
                 <w:szCs w:val="16"/>
               </w:rPr>
-              <w:t>[</w:t>
-            </w:r>
-            <w:proofErr w:type="spellStart"/>
-            <w:r>
-              <w:rPr>
-                <w:rFonts w:asciiTheme="majorHAnsi" w:hAnsiTheme="majorHAnsi" w:cs="Calibri"/>
-                <w:bCs/>
-                <w:sz w:val="16"/>
-                <w:szCs w:val="16"/>
-              </w:rPr>
-              <w:t>kN</w:t>
-            </w:r>
-            <w:proofErr w:type="spellEnd"/>
-            <w:r>
-              <w:rPr>
-                <w:rFonts w:asciiTheme="majorHAnsi" w:hAnsiTheme="majorHAnsi" w:cs="Calibri"/>
-                <w:bCs/>
-                <w:sz w:val="16"/>
-                <w:szCs w:val="16"/>
-              </w:rPr>
-              <w:t>]</w:t>
+              <w:t>[kN]</w:t>
             </w:r>
           </w:p>
         </w:tc>
@@ -833,7 +760,6 @@
                 <w:szCs w:val="16"/>
               </w:rPr>
             </w:pPr>
-            <w:proofErr w:type="spellStart"/>
             <w:r>
               <w:rPr>
                 <w:rFonts w:asciiTheme="majorHAnsi" w:hAnsiTheme="majorHAnsi" w:cs="Calibri"/>
@@ -841,9 +767,8 @@
                 <w:sz w:val="16"/>
                 <w:szCs w:val="16"/>
               </w:rPr>
-              <w:t>Vn</w:t>
-            </w:r>
-            <w:proofErr w:type="spellEnd"/>
+              <w:t xml:space="preserve">Vn </w:t>
+            </w:r>
             <w:r>
               <w:rPr>
                 <w:rFonts w:asciiTheme="majorHAnsi" w:hAnsiTheme="majorHAnsi" w:cs="Calibri"/>
@@ -851,37 +776,8 @@
                 <w:sz w:val="16"/>
                 <w:szCs w:val="16"/>
               </w:rPr>
-              <w:t xml:space="preserve"> </w:t>
-            </w:r>
-            <w:r>
-              <w:rPr>
-                <w:rFonts w:asciiTheme="majorHAnsi" w:hAnsiTheme="majorHAnsi" w:cs="Calibri"/>
-                <w:bCs/>
-                <w:sz w:val="16"/>
-                <w:szCs w:val="16"/>
-              </w:rPr>
               <w:br/>
-              <w:t>[</w:t>
-            </w:r>
-            <w:proofErr w:type="spellStart"/>
-            <w:r>
-              <w:rPr>
-                <w:rFonts w:asciiTheme="majorHAnsi" w:hAnsiTheme="majorHAnsi" w:cs="Calibri"/>
-                <w:bCs/>
-                <w:sz w:val="16"/>
-                <w:szCs w:val="16"/>
-              </w:rPr>
-              <w:t>kN</w:t>
-            </w:r>
-            <w:proofErr w:type="spellEnd"/>
-            <w:r>
-              <w:rPr>
-                <w:rFonts w:asciiTheme="majorHAnsi" w:hAnsiTheme="majorHAnsi" w:cs="Calibri"/>
-                <w:bCs/>
-                <w:sz w:val="16"/>
-                <w:szCs w:val="16"/>
-              </w:rPr>
-              <w:t>]</w:t>
+              <w:t>[kN]</w:t>
             </w:r>
           </w:p>
         </w:tc>
@@ -920,27 +816,7 @@
                 <w:szCs w:val="16"/>
               </w:rPr>
               <w:br/>
-              <w:t>[</w:t>
-            </w:r>
-            <w:proofErr w:type="spellStart"/>
-            <w:r>
-              <w:rPr>
-                <w:rFonts w:asciiTheme="majorHAnsi" w:hAnsiTheme="majorHAnsi" w:cs="Calibri"/>
-                <w:bCs/>
-                <w:sz w:val="16"/>
-                <w:szCs w:val="16"/>
-              </w:rPr>
-              <w:t>kN</w:t>
-            </w:r>
-            <w:proofErr w:type="spellEnd"/>
-            <w:r>
-              <w:rPr>
-                <w:rFonts w:asciiTheme="majorHAnsi" w:hAnsiTheme="majorHAnsi" w:cs="Calibri"/>
-                <w:bCs/>
-                <w:sz w:val="16"/>
-                <w:szCs w:val="16"/>
-              </w:rPr>
-              <w:t xml:space="preserve"> m]</w:t>
+              <w:t>[kN m]</w:t>
             </w:r>
           </w:p>
         </w:tc>
@@ -963,7 +839,6 @@
                 <w:szCs w:val="16"/>
               </w:rPr>
             </w:pPr>
-            <w:proofErr w:type="spellStart"/>
             <w:r>
               <w:rPr>
                 <w:rFonts w:asciiTheme="majorHAnsi" w:hAnsiTheme="majorHAnsi" w:cs="Calibri"/>
@@ -973,7 +848,6 @@
               </w:rPr>
               <w:t>Pn</w:t>
             </w:r>
-            <w:proofErr w:type="spellEnd"/>
           </w:p>
           <w:p>
             <w:pPr>
@@ -993,27 +867,7 @@
                 <w:sz w:val="16"/>
                 <w:szCs w:val="16"/>
               </w:rPr>
-              <w:t>[</w:t>
-            </w:r>
-            <w:proofErr w:type="spellStart"/>
-            <w:r>
-              <w:rPr>
-                <w:rFonts w:asciiTheme="majorHAnsi" w:hAnsiTheme="majorHAnsi" w:cs="Calibri"/>
-                <w:bCs/>
-                <w:sz w:val="16"/>
-                <w:szCs w:val="16"/>
-              </w:rPr>
-              <w:t>kN</w:t>
-            </w:r>
-            <w:proofErr w:type="spellEnd"/>
-            <w:r>
-              <w:rPr>
-                <w:rFonts w:asciiTheme="majorHAnsi" w:hAnsiTheme="majorHAnsi" w:cs="Calibri"/>
-                <w:bCs/>
-                <w:sz w:val="16"/>
-                <w:szCs w:val="16"/>
-              </w:rPr>
-              <w:t xml:space="preserve"> m]</w:t>
+              <w:t>[kN m]</w:t>
             </w:r>
           </w:p>
         </w:tc>
@@ -1325,27 +1179,7 @@
                 <w:sz w:val="16"/>
                 <w:szCs w:val="16"/>
               </w:rPr>
-              <w:t>{{ r [“</w:t>
-            </w:r>
-            <w:proofErr w:type="spellStart"/>
-            <w:r>
-              <w:rPr>
-                <w:rFonts w:ascii="Arial Narrow" w:hAnsi="Arial Narrow" w:cs="Calibri"/>
-                <w:color w:val="000000"/>
-                <w:sz w:val="16"/>
-                <w:szCs w:val="16"/>
-              </w:rPr>
-              <w:t>frame_id</w:t>
-            </w:r>
-            <w:proofErr w:type="spellEnd"/>
-            <w:r>
-              <w:rPr>
-                <w:rFonts w:ascii="Arial Narrow" w:hAnsi="Arial Narrow" w:cs="Calibri"/>
-                <w:color w:val="000000"/>
-                <w:sz w:val="16"/>
-                <w:szCs w:val="16"/>
-              </w:rPr>
-              <w:t>”] }}</w:t>
+              <w:t>{{ r [“frame_id”] }}</w:t>
             </w:r>
           </w:p>
         </w:tc>
@@ -1371,27 +1205,7 @@
                 <w:sz w:val="16"/>
                 <w:szCs w:val="16"/>
               </w:rPr>
-              <w:t>{{ r [“</w:t>
-            </w:r>
-            <w:proofErr w:type="spellStart"/>
-            <w:r>
-              <w:rPr>
-                <w:rFonts w:ascii="Arial Narrow" w:hAnsi="Arial Narrow" w:cs="Calibri"/>
-                <w:color w:val="000000"/>
-                <w:sz w:val="16"/>
-                <w:szCs w:val="16"/>
-              </w:rPr>
-              <w:t>group_name</w:t>
-            </w:r>
-            <w:proofErr w:type="spellEnd"/>
-            <w:r>
-              <w:rPr>
-                <w:rFonts w:ascii="Arial Narrow" w:hAnsi="Arial Narrow" w:cs="Calibri"/>
-                <w:color w:val="000000"/>
-                <w:sz w:val="16"/>
-                <w:szCs w:val="16"/>
-              </w:rPr>
-              <w:t>”] }}</w:t>
+              <w:t>{{ r [“group_name”] }}</w:t>
             </w:r>
           </w:p>
         </w:tc>
@@ -1417,27 +1231,7 @@
                 <w:sz w:val="16"/>
                 <w:szCs w:val="16"/>
               </w:rPr>
-              <w:t>{{ r [“</w:t>
-            </w:r>
-            <w:proofErr w:type="spellStart"/>
-            <w:r>
-              <w:rPr>
-                <w:rFonts w:ascii="Arial Narrow" w:hAnsi="Arial Narrow" w:cs="Calibri"/>
-                <w:color w:val="000000"/>
-                <w:sz w:val="16"/>
-                <w:szCs w:val="16"/>
-              </w:rPr>
-              <w:t>section_name</w:t>
-            </w:r>
-            <w:proofErr w:type="spellEnd"/>
-            <w:r>
-              <w:rPr>
-                <w:rFonts w:ascii="Arial Narrow" w:hAnsi="Arial Narrow" w:cs="Calibri"/>
-                <w:color w:val="000000"/>
-                <w:sz w:val="16"/>
-                <w:szCs w:val="16"/>
-              </w:rPr>
-              <w:t>”] }}</w:t>
+              <w:t>{{ r [“section_name”] }}</w:t>
             </w:r>
           </w:p>
         </w:tc>
@@ -1464,55 +1258,34 @@
                 <w:sz w:val="16"/>
                 <w:szCs w:val="16"/>
               </w:rPr>
+              <w:t>{{ r [“load_combo”] }}</w:t>
+            </w:r>
+          </w:p>
+        </w:tc>
+        <w:tc>
+          <w:tcPr>
+            <w:tcW w:w="982" w:type="dxa"/>
+          </w:tcPr>
+          <w:p>
+            <w:pPr>
+              <w:spacing w:after="0" w:line="240" w:lineRule="auto"/>
+              <w:jc w:val="center"/>
+              <w:rPr>
+                <w:rFonts w:ascii="Arial Narrow" w:hAnsi="Arial Narrow" w:cs="Calibri"/>
+                <w:color w:val="000000"/>
+                <w:sz w:val="16"/>
+                <w:szCs w:val="16"/>
+              </w:rPr>
+            </w:pPr>
+            <w:r>
+              <w:rPr>
+                <w:rFonts w:ascii="Arial Narrow" w:hAnsi="Arial Narrow" w:cs="Calibri"/>
+                <w:color w:val="000000"/>
+                <w:sz w:val="16"/>
+                <w:szCs w:val="16"/>
+              </w:rPr>
               <w:t>{{ r [“</w:t>
             </w:r>
-            <w:proofErr w:type="spellStart"/>
-            <w:r>
-              <w:rPr>
-                <w:rFonts w:ascii="Arial Narrow" w:hAnsi="Arial Narrow" w:cs="Calibri"/>
-                <w:color w:val="000000"/>
-                <w:sz w:val="16"/>
-                <w:szCs w:val="16"/>
-              </w:rPr>
-              <w:t>load_combo</w:t>
-            </w:r>
-            <w:proofErr w:type="spellEnd"/>
-            <w:r>
-              <w:rPr>
-                <w:rFonts w:ascii="Arial Narrow" w:hAnsi="Arial Narrow" w:cs="Calibri"/>
-                <w:color w:val="000000"/>
-                <w:sz w:val="16"/>
-                <w:szCs w:val="16"/>
-              </w:rPr>
-              <w:t>”] }}</w:t>
-            </w:r>
-          </w:p>
-        </w:tc>
-        <w:tc>
-          <w:tcPr>
-            <w:tcW w:w="982" w:type="dxa"/>
-          </w:tcPr>
-          <w:p>
-            <w:pPr>
-              <w:spacing w:after="0" w:line="240" w:lineRule="auto"/>
-              <w:jc w:val="center"/>
-              <w:rPr>
-                <w:rFonts w:ascii="Arial Narrow" w:hAnsi="Arial Narrow" w:cs="Calibri"/>
-                <w:color w:val="000000"/>
-                <w:sz w:val="16"/>
-                <w:szCs w:val="16"/>
-              </w:rPr>
-            </w:pPr>
-            <w:r>
-              <w:rPr>
-                <w:rFonts w:ascii="Arial Narrow" w:hAnsi="Arial Narrow" w:cs="Calibri"/>
-                <w:color w:val="000000"/>
-                <w:sz w:val="16"/>
-                <w:szCs w:val="16"/>
-              </w:rPr>
-              <w:t>{{ r [“</w:t>
-            </w:r>
-            <w:proofErr w:type="spellStart"/>
             <w:r>
               <w:rPr>
                 <w:rFonts w:ascii="Arial Narrow" w:hAnsi="Arial Narrow" w:cs="Calibri"/>
@@ -1522,7 +1295,6 @@
               </w:rPr>
               <w:t>conn_type</w:t>
             </w:r>
-            <w:proofErr w:type="spellEnd"/>
             <w:r>
               <w:rPr>
                 <w:rFonts w:ascii="Arial Narrow" w:hAnsi="Arial Narrow" w:cs="Calibri"/>
@@ -1694,7 +1466,6 @@
               </w:rPr>
               <w:t>{{ r [“</w:t>
             </w:r>
-            <w:proofErr w:type="spellStart"/>
             <w:r>
               <w:rPr>
                 <w:rFonts w:ascii="Arial Narrow" w:hAnsi="Arial Narrow" w:cs="Calibri"/>
@@ -1704,7 +1475,6 @@
               </w:rPr>
               <w:t>Vn</w:t>
             </w:r>
-            <w:proofErr w:type="spellEnd"/>
             <w:r>
               <w:rPr>
                 <w:rFonts w:ascii="Arial Narrow" w:hAnsi="Arial Narrow" w:cs="Calibri"/>
@@ -1786,7 +1556,6 @@
               </w:rPr>
               <w:t>{{ r [“</w:t>
             </w:r>
-            <w:proofErr w:type="spellStart"/>
             <w:r>
               <w:rPr>
                 <w:rFonts w:ascii="Arial Narrow" w:hAnsi="Arial Narrow" w:cs="Calibri"/>
@@ -1796,7 +1565,6 @@
               </w:rPr>
               <w:t>Pn</w:t>
             </w:r>
-            <w:proofErr w:type="spellEnd"/>
             <w:r>
               <w:rPr>
                 <w:rFonts w:ascii="Arial Narrow" w:hAnsi="Arial Narrow" w:cs="Calibri"/>
@@ -1849,7 +1617,66 @@
                 <w:sz w:val="16"/>
                 <w:szCs w:val="16"/>
               </w:rPr>
-              <w:t>”] }}</w:t>
+              <w:t xml:space="preserve">”] </w:t>
+            </w:r>
+            <w:r>
+              <w:rPr>
+                <w:rFonts w:ascii="Arial Narrow" w:hAnsi="Arial Narrow" w:cs="Calibri"/>
+                <w:color w:val="000000"/>
+                <w:sz w:val="16"/>
+                <w:szCs w:val="16"/>
+              </w:rPr>
+              <w:t xml:space="preserve">| </w:t>
+            </w:r>
+            <w:r>
+              <w:rPr>
+                <w:rFonts w:ascii="Arial Narrow" w:hAnsi="Arial Narrow" w:cs="Calibri"/>
+                <w:color w:val="000000"/>
+                <w:sz w:val="16"/>
+                <w:szCs w:val="16"/>
+                <w:lang w:val="ru-RU"/>
+              </w:rPr>
+              <w:t>cellbg(r[</w:t>
+            </w:r>
+            <w:r>
+              <w:rPr>
+                <w:rFonts w:ascii="Arial Narrow" w:hAnsi="Arial Narrow" w:cs="Calibri"/>
+                <w:color w:val="000000"/>
+                <w:sz w:val="16"/>
+                <w:szCs w:val="16"/>
+                <w:lang w:val="en-US"/>
+              </w:rPr>
+              <w:t>“</w:t>
+            </w:r>
+            <w:r>
+              <w:rPr>
+                <w:rFonts w:ascii="Arial Narrow" w:hAnsi="Arial Narrow" w:cs="Calibri"/>
+                <w:color w:val="000000"/>
+                <w:sz w:val="16"/>
+                <w:szCs w:val="16"/>
+                <w:lang w:val="ru-RU"/>
+              </w:rPr>
+              <w:t>check_color</w:t>
+            </w:r>
+            <w:r>
+              <w:rPr>
+                <w:rFonts w:ascii="Arial Narrow" w:hAnsi="Arial Narrow" w:cs="Calibri"/>
+                <w:color w:val="000000"/>
+                <w:sz w:val="16"/>
+                <w:szCs w:val="16"/>
+                <w:lang w:val="en-US"/>
+              </w:rPr>
+              <w:t>”</w:t>
+            </w:r>
+            <w:r>
+              <w:rPr>
+                <w:rFonts w:ascii="Arial Narrow" w:hAnsi="Arial Narrow" w:cs="Calibri"/>
+                <w:color w:val="000000"/>
+                <w:sz w:val="16"/>
+                <w:szCs w:val="16"/>
+                <w:lang w:val="ru-RU"/>
+              </w:rPr>
+              <w:t>]) }}</w:t>
             </w:r>
           </w:p>
         </w:tc>
@@ -2651,7 +2478,6 @@
   <w:style w:type="character" w:default="1" w:styleId="DefaultParagraphFont">
     <w:name w:val="Default Paragraph Font"/>
     <w:uiPriority w:val="1"/>
-    <w:semiHidden/>
     <w:unhideWhenUsed/>
   </w:style>
   <w:style w:type="table" w:default="1" w:styleId="TableNormal">

</xml_diff>

<commit_message>
wip: report_template.docx cellbg attempt
</commit_message>
<xml_diff>
--- a/app/library/templates/report_template.docx
+++ b/app/library/templates/report_template.docx
@@ -384,7 +384,7 @@
         <w:gridCol w:w="709"/>
         <w:gridCol w:w="709"/>
         <w:gridCol w:w="709"/>
-        <w:gridCol w:w="1551"/>
+        <w:gridCol w:w="1420"/>
       </w:tblGrid>
       <w:tr>
         <w:trPr>
@@ -1636,7 +1636,7 @@
                 <w:szCs w:val="16"/>
                 <w:lang w:val="ru-RU"/>
               </w:rPr>
-              <w:t>cellbg(r[</w:t>
+              <w:t>cellbg[</w:t>
             </w:r>
             <w:r>
               <w:rPr>
@@ -1676,7 +1676,7 @@
                 <w:szCs w:val="16"/>
                 <w:lang w:val="ru-RU"/>
               </w:rPr>
-              <w:t>]) }}</w:t>
+              <w:t>] }}</w:t>
             </w:r>
           </w:p>
         </w:tc>
@@ -2478,6 +2478,7 @@
   <w:style w:type="character" w:default="1" w:styleId="DefaultParagraphFont">
     <w:name w:val="Default Paragraph Font"/>
     <w:uiPriority w:val="1"/>
+    <w:semiHidden/>
     <w:unhideWhenUsed/>
   </w:style>
   <w:style w:type="table" w:default="1" w:styleId="TableNormal">

</xml_diff>

<commit_message>
fix: axis and report_template.docx including image
</commit_message>
<xml_diff>
--- a/app/library/templates/report_template.docx
+++ b/app/library/templates/report_template.docx
@@ -229,12 +229,55 @@
     </w:p>
     <w:p>
       <w:pPr>
+        <w:jc w:val="center"/>
         <w:rPr>
           <w:rFonts w:cstheme="minorHAnsi"/>
           <w:b/>
           <w:lang w:val="en-US"/>
         </w:rPr>
       </w:pPr>
+      <w:r>
+        <w:rPr>
+          <w:rFonts w:cstheme="minorHAnsi"/>
+          <w:b/>
+          <w:lang w:val="en-US"/>
+        </w:rPr>
+        <w:drawing>
+          <wp:inline distT="0" distB="0" distL="0" distR="0" wp14:anchorId="124E2169" wp14:editId="0B5FFE89">
+            <wp:extent cx="4402063" cy="3199130"/>
+            <wp:effectExtent l="0" t="0" r="0" b="1270"/>
+            <wp:docPr id="1696040900" name="Picture 1" descr="A grid structure with red and green lines&#10;&#10;Description automatically generated"/>
+            <wp:cNvGraphicFramePr>
+              <a:graphicFrameLocks xmlns:a="http://schemas.openxmlformats.org/drawingml/2006/main" noChangeAspect="1"/>
+            </wp:cNvGraphicFramePr>
+            <a:graphic xmlns:a="http://schemas.openxmlformats.org/drawingml/2006/main">
+              <a:graphicData uri="http://schemas.openxmlformats.org/drawingml/2006/picture">
+                <pic:pic xmlns:pic="http://schemas.openxmlformats.org/drawingml/2006/picture">
+                  <pic:nvPicPr>
+                    <pic:cNvPr id="1696040900" name="Picture 1" descr="A grid structure with red and green lines&#10;&#10;Description automatically generated"/>
+                    <pic:cNvPicPr/>
+                  </pic:nvPicPr>
+                  <pic:blipFill>
+                    <a:blip r:embed="rId7"/>
+                    <a:stretch>
+                      <a:fillRect/>
+                    </a:stretch>
+                  </pic:blipFill>
+                  <pic:spPr>
+                    <a:xfrm>
+                      <a:off x="0" y="0"/>
+                      <a:ext cx="4407511" cy="3203089"/>
+                    </a:xfrm>
+                    <a:prstGeom prst="rect">
+                      <a:avLst/>
+                    </a:prstGeom>
+                  </pic:spPr>
+                </pic:pic>
+              </a:graphicData>
+            </a:graphic>
+          </wp:inline>
+        </w:drawing>
+      </w:r>
     </w:p>
     <w:p>
       <w:pPr>
@@ -2093,7 +2136,7 @@
       </w:pPr>
     </w:p>
     <w:sectPr>
-      <w:footerReference w:type="default" r:id="rId7"/>
+      <w:footerReference w:type="default" r:id="rId8"/>
       <w:pgSz w:w="11906" w:h="16838"/>
       <w:pgMar w:top="720" w:right="720" w:bottom="720" w:left="720" w:header="708" w:footer="708" w:gutter="0"/>
       <w:cols w:space="708"/>

</xml_diff>